<commit_message>
Template files for ETL Project
</commit_message>
<xml_diff>
--- a/ETL Project Proposal.docx
+++ b/ETL Project Proposal.docx
@@ -53,8 +53,12 @@
       <w:r>
         <w:t xml:space="preserve">. </w:t>
       </w:r>
+      <w:r>
+        <w:t>Luis has been tasked with creating the tables in Postgres, using the csv file headers and see which columns he finds most relevant.</w:t>
+      </w:r>
     </w:p>
     <w:p/>
+    <w:p/>
     <w:p>
       <w:r>
         <w:t>Extraction:</w:t>
@@ -62,7 +66,15 @@
     </w:p>
     <w:p>
       <w:r>
-        <w:t>Luis has been tasked with creating the tables in Postgres, using the csv file headers and see which columns he finds most relevant.</w:t>
+        <w:t xml:space="preserve">The dataset was pulled from Kaggle, as mentioned before, and we will be using </w:t>
+      </w:r>
+      <w:proofErr w:type="spellStart"/>
+      <w:r>
+        <w:t>Jupyter</w:t>
+      </w:r>
+      <w:proofErr w:type="spellEnd"/>
+      <w:r>
+        <w:t xml:space="preserve"> Notebook is extract those dataset .csv files and put them into pandas DataFrames.</w:t>
       </w:r>
     </w:p>
     <w:p/>

</xml_diff>